<commit_message>
Most of #5 is complete.  Need to add UI controls for this.  #7 should be complete but needs testing.  #3 - thermistors are in and a new VI is added for SHH calculations.  Closes #2.  Closes #1.
</commit_message>
<xml_diff>
--- a/documents/mtg with Dan Law 3-30-16.docx
+++ b/documents/mtg with Dan Law 3-30-16.docx
@@ -6,10 +6,13 @@
       <w:pPr>
         <w:pStyle w:val="Title"/>
       </w:pPr>
-      <w:bookmarkStart w:id="0" w:name="_GoBack"/>
-      <w:bookmarkEnd w:id="0"/>
-      <w:r>
-        <w:t>Handix OPCRDS: open issues</w:t>
+      <w:proofErr w:type="spellStart"/>
+      <w:r>
+        <w:t>Handix</w:t>
+      </w:r>
+      <w:proofErr w:type="spellEnd"/>
+      <w:r>
+        <w:t xml:space="preserve"> OPCRDS: open issues</w:t>
       </w:r>
     </w:p>
     <w:p>
@@ -83,7 +86,15 @@
         <w:t>.</w:t>
       </w:r>
       <w:r>
-        <w:t xml:space="preserve"> The Buck CR-5 chilled mirror hygro can be found here: http://www.hygrometers.com/products/cr-5/</w:t>
+        <w:t xml:space="preserve"> The Buck CR-5 chilled mirror </w:t>
+      </w:r>
+      <w:proofErr w:type="spellStart"/>
+      <w:r>
+        <w:t>hygro</w:t>
+      </w:r>
+      <w:proofErr w:type="spellEnd"/>
+      <w:r>
+        <w:t xml:space="preserve"> can be found here: http://www.hygrometers.com/products/cr-5/</w:t>
       </w:r>
     </w:p>
     <w:p>
@@ -174,7 +185,15 @@
         <w:ind w:left="360"/>
       </w:pPr>
       <w:r>
-        <w:t>Tim needs fan model number and vendor for fans used with Dan’s new fan controller CB. Tim or Dan to order Handix fans?</w:t>
+        <w:t xml:space="preserve">Tim needs fan model number and vendor for fans used with Dan’s new fan controller CB. Tim or Dan to order </w:t>
+      </w:r>
+      <w:proofErr w:type="spellStart"/>
+      <w:r>
+        <w:t>Handix</w:t>
+      </w:r>
+      <w:proofErr w:type="spellEnd"/>
+      <w:r>
+        <w:t xml:space="preserve"> fans?</w:t>
       </w:r>
     </w:p>
     <w:p>
@@ -240,7 +259,15 @@
         <w:t xml:space="preserve">Dan to source a waterproof </w:t>
       </w:r>
       <w:r>
-        <w:t xml:space="preserve">on/off switch+LED </w:t>
+        <w:t xml:space="preserve">on/off </w:t>
+      </w:r>
+      <w:proofErr w:type="spellStart"/>
+      <w:r>
+        <w:t>switch+LED</w:t>
+      </w:r>
+      <w:proofErr w:type="spellEnd"/>
+      <w:r>
+        <w:t xml:space="preserve"> </w:t>
       </w:r>
       <w:r>
         <w:t xml:space="preserve">for </w:t>
@@ -289,7 +316,15 @@
         <w:t xml:space="preserve">(~$425) </w:t>
       </w:r>
       <w:r>
-        <w:t xml:space="preserve">from Omega: FMA903R-V1-S (this is the model that measures 0-5V for 0-2000 ft/min (10 m/s) with the short (3.75 inch) probe.  See: </w:t>
+        <w:t xml:space="preserve">from Omega: FMA903R-V1-S (this is the model that measures 0-5V for 0-2000 </w:t>
+      </w:r>
+      <w:proofErr w:type="spellStart"/>
+      <w:r>
+        <w:t>ft</w:t>
+      </w:r>
+      <w:proofErr w:type="spellEnd"/>
+      <w:r>
+        <w:t xml:space="preserve">/min (10 m/s) with the short (3.75 inch) probe.  See: </w:t>
       </w:r>
       <w:r>
         <w:t>http://www.omega.com/Manuals/manualpdf/M5010.pdf</w:t>
@@ -311,7 +346,23 @@
         <w:t>so we can</w:t>
       </w:r>
       <w:r>
-        <w:t xml:space="preserve"> monitor the ringdown signal with a scope as well as with the Labview software.  </w:t>
+        <w:t xml:space="preserve"> monitor the </w:t>
+      </w:r>
+      <w:proofErr w:type="spellStart"/>
+      <w:r>
+        <w:t>ringdown</w:t>
+      </w:r>
+      <w:proofErr w:type="spellEnd"/>
+      <w:r>
+        <w:t xml:space="preserve"> signal with a scope as well as with the </w:t>
+      </w:r>
+      <w:proofErr w:type="spellStart"/>
+      <w:r>
+        <w:t>Labview</w:t>
+      </w:r>
+      <w:proofErr w:type="spellEnd"/>
+      <w:r>
+        <w:t xml:space="preserve"> software.  </w:t>
       </w:r>
       <w:r>
         <w:t>A</w:t>
@@ -342,7 +393,21 @@
         <w:rPr>
           <w:strike/>
         </w:rPr>
-        <w:t>orts, power and DAQ for Rotronic.</w:t>
+        <w:t xml:space="preserve">orts, power and DAQ for </w:t>
+      </w:r>
+      <w:proofErr w:type="spellStart"/>
+      <w:r>
+        <w:rPr>
+          <w:strike/>
+        </w:rPr>
+        <w:t>Rotronic</w:t>
+      </w:r>
+      <w:proofErr w:type="spellEnd"/>
+      <w:r>
+        <w:rPr>
+          <w:strike/>
+        </w:rPr>
+        <w:t>.</w:t>
       </w:r>
       <w:r>
         <w:rPr>
@@ -390,7 +455,35 @@
         <w:rPr>
           <w:strike/>
         </w:rPr>
-        <w:t xml:space="preserve">E2-02XXS Passive Cbl-black 2m, HC2 Pbe/Tinned Ends short barrel.  </w:t>
+        <w:t xml:space="preserve">E2-02XXS Passive </w:t>
+      </w:r>
+      <w:proofErr w:type="spellStart"/>
+      <w:r>
+        <w:rPr>
+          <w:strike/>
+        </w:rPr>
+        <w:t>Cbl</w:t>
+      </w:r>
+      <w:proofErr w:type="spellEnd"/>
+      <w:r>
+        <w:rPr>
+          <w:strike/>
+        </w:rPr>
+        <w:t xml:space="preserve">-black 2m, HC2 </w:t>
+      </w:r>
+      <w:proofErr w:type="spellStart"/>
+      <w:r>
+        <w:rPr>
+          <w:strike/>
+        </w:rPr>
+        <w:t>Pbe</w:t>
+      </w:r>
+      <w:proofErr w:type="spellEnd"/>
+      <w:r>
+        <w:rPr>
+          <w:strike/>
+        </w:rPr>
+        <w:t xml:space="preserve">/Tinned Ends short barrel.  </w:t>
       </w:r>
       <w:hyperlink r:id="rId6" w:history="1">
         <w:r>
@@ -528,7 +621,15 @@
         <w:t xml:space="preserve"> of OPCRDS.  </w:t>
       </w:r>
       <w:r>
-        <w:t xml:space="preserve">The one on the outside will probably be another Rotronic HC2-S RH sensor in a shroud.  </w:t>
+        <w:t xml:space="preserve">The one on the outside will probably be another </w:t>
+      </w:r>
+      <w:proofErr w:type="spellStart"/>
+      <w:r>
+        <w:t>Rotronic</w:t>
+      </w:r>
+      <w:proofErr w:type="spellEnd"/>
+      <w:r>
+        <w:t xml:space="preserve"> HC2-S RH sensor in a shroud.  </w:t>
       </w:r>
       <w:r>
         <w:t xml:space="preserve"> </w:t>
@@ -588,7 +689,23 @@
       </w:pPr>
       <w:r>
         <w:lastRenderedPageBreak/>
-        <w:t>Eliminate neph ports, power?  Or should we re-purpose?  Or keep in case we need to use neph again in future?</w:t>
+        <w:t xml:space="preserve">Eliminate </w:t>
+      </w:r>
+      <w:proofErr w:type="spellStart"/>
+      <w:r>
+        <w:t>neph</w:t>
+      </w:r>
+      <w:proofErr w:type="spellEnd"/>
+      <w:r>
+        <w:t xml:space="preserve"> ports, power?  Or should we re-purpose?  Or keep in case we need to use </w:t>
+      </w:r>
+      <w:proofErr w:type="spellStart"/>
+      <w:r>
+        <w:t>neph</w:t>
+      </w:r>
+      <w:proofErr w:type="spellEnd"/>
+      <w:r>
+        <w:t xml:space="preserve"> again in future?</w:t>
       </w:r>
     </w:p>
     <w:p>
@@ -627,8 +744,16 @@
           <w:ilvl w:val="0"/>
           <w:numId w:val="3"/>
         </w:numPr>
-      </w:pPr>
-      <w:r>
+        <w:rPr>
+          <w:strike/>
+          <w:color w:val="FF0000"/>
+        </w:rPr>
+      </w:pPr>
+      <w:r>
+        <w:rPr>
+          <w:strike/>
+          <w:color w:val="FF0000"/>
+        </w:rPr>
         <w:t>Eliminate met station DAQ.</w:t>
       </w:r>
     </w:p>
@@ -645,20 +770,60 @@
           <w:ilvl w:val="0"/>
           <w:numId w:val="3"/>
         </w:numPr>
-      </w:pPr>
-      <w:r>
+        <w:rPr>
+          <w:strike/>
+          <w:color w:val="FF0000"/>
+        </w:rPr>
+      </w:pPr>
+      <w:r>
+        <w:rPr>
+          <w:strike/>
+          <w:color w:val="FF0000"/>
+        </w:rPr>
         <w:t>Acquire RS-232 from Buck</w:t>
       </w:r>
       <w:r>
+        <w:rPr>
+          <w:strike/>
+          <w:color w:val="FF0000"/>
+        </w:rPr>
         <w:t xml:space="preserve"> chilled mirror hygrometer</w:t>
       </w:r>
       <w:r>
+        <w:rPr>
+          <w:strike/>
+          <w:color w:val="FF0000"/>
+        </w:rPr>
         <w:t xml:space="preserve"> and</w:t>
       </w:r>
       <w:r>
-        <w:t xml:space="preserve"> integrate data reporting into a single OPCRDS output file (rather than the two separate files we had before for the neph and OPCRDS)</w:t>
-      </w:r>
-      <w:r>
+        <w:rPr>
+          <w:strike/>
+          <w:color w:val="FF0000"/>
+        </w:rPr>
+        <w:t xml:space="preserve"> integrate data reporting into a single OPCRDS output file (rather than the two separate files we had before for the </w:t>
+      </w:r>
+      <w:proofErr w:type="spellStart"/>
+      <w:r>
+        <w:rPr>
+          <w:strike/>
+          <w:color w:val="FF0000"/>
+        </w:rPr>
+        <w:t>neph</w:t>
+      </w:r>
+      <w:proofErr w:type="spellEnd"/>
+      <w:r>
+        <w:rPr>
+          <w:strike/>
+          <w:color w:val="FF0000"/>
+        </w:rPr>
+        <w:t xml:space="preserve"> and OPCRDS)</w:t>
+      </w:r>
+      <w:r>
+        <w:rPr>
+          <w:strike/>
+          <w:color w:val="FF0000"/>
+        </w:rPr>
         <w:t>.</w:t>
       </w:r>
     </w:p>
@@ -685,6 +850,8 @@
         <w:pStyle w:val="ListParagraph"/>
         <w:ind w:left="360"/>
       </w:pPr>
+      <w:bookmarkStart w:id="0" w:name="_GoBack"/>
+      <w:bookmarkEnd w:id="0"/>
     </w:p>
     <w:p>
       <w:pPr>
@@ -733,8 +900,13 @@
       <w:r>
         <w:t xml:space="preserve">measurements: </w:t>
       </w:r>
-      <w:r>
-        <w:t xml:space="preserve">Vaisala </w:t>
+      <w:proofErr w:type="spellStart"/>
+      <w:r>
+        <w:t>Vaisala</w:t>
+      </w:r>
+      <w:proofErr w:type="spellEnd"/>
+      <w:r>
+        <w:t xml:space="preserve"> </w:t>
       </w:r>
       <w:r>
         <w:t>inside duct</w:t>
@@ -742,8 +914,13 @@
       <w:r>
         <w:t xml:space="preserve">, </w:t>
       </w:r>
-      <w:r>
-        <w:t xml:space="preserve">Vaisala </w:t>
+      <w:proofErr w:type="spellStart"/>
+      <w:r>
+        <w:t>Vaisala</w:t>
+      </w:r>
+      <w:proofErr w:type="spellEnd"/>
+      <w:r>
+        <w:t xml:space="preserve"> </w:t>
       </w:r>
       <w:r>
         <w:t xml:space="preserve">outside </w:t>
@@ -779,7 +956,15 @@
         <w:t xml:space="preserve"> </w:t>
       </w:r>
       <w:r>
-        <w:t xml:space="preserve">R-V1-S (this is the model that measures 0-5V for 0-2000 ft/min (10 m/s) with the short (3.75 inch) probe.  See: </w:t>
+        <w:t xml:space="preserve">R-V1-S (this is the model that measures 0-5V for 0-2000 </w:t>
+      </w:r>
+      <w:proofErr w:type="spellStart"/>
+      <w:r>
+        <w:t>ft</w:t>
+      </w:r>
+      <w:proofErr w:type="spellEnd"/>
+      <w:r>
+        <w:t xml:space="preserve">/min (10 m/s) with the short (3.75 inch) probe.  See: </w:t>
       </w:r>
       <w:r>
         <w:t>http://www.omega.com/Manuals/manualpdf/M5010.pdf</w:t>
@@ -816,9 +1001,33 @@
           <w:ilvl w:val="0"/>
           <w:numId w:val="3"/>
         </w:numPr>
-      </w:pPr>
-      <w:r>
-        <w:t>Eliminate neph?  Or if we retain, integrate data collection so that we don’t generate two separate files.</w:t>
+        <w:rPr>
+          <w:strike/>
+          <w:color w:val="FF0000"/>
+        </w:rPr>
+      </w:pPr>
+      <w:r>
+        <w:rPr>
+          <w:strike/>
+          <w:color w:val="FF0000"/>
+        </w:rPr>
+        <w:t xml:space="preserve">Eliminate </w:t>
+      </w:r>
+      <w:proofErr w:type="spellStart"/>
+      <w:r>
+        <w:rPr>
+          <w:strike/>
+          <w:color w:val="FF0000"/>
+        </w:rPr>
+        <w:t>neph</w:t>
+      </w:r>
+      <w:proofErr w:type="spellEnd"/>
+      <w:r>
+        <w:rPr>
+          <w:strike/>
+          <w:color w:val="FF0000"/>
+        </w:rPr>
+        <w:t>?  Or if we retain, integrate data collection so that we don’t generate two separate files.</w:t>
       </w:r>
     </w:p>
     <w:p>

</xml_diff>